<commit_message>
Fix to word doc -loading kableExtra package was breaking tables in word
</commit_message>
<xml_diff>
--- a/Output/Dissertation.docx
+++ b/Output/Dissertation.docx
@@ -179,124 +179,210 @@
     </w:p>
     <w:p>
       <w:pPr>
-        <w:pStyle w:val="BodyText"/>
+        <w:pStyle w:val="TableCaption"/>
       </w:pPr>
       <w:r>
         <w:t xml:space="preserve">Table 1.1: Summary of the mtcars data.</w:t>
       </w:r>
     </w:p>
-    <w:p>
-      <w:pPr>
-        <w:pStyle w:val="BodyText"/>
-      </w:pPr>
-      <w:r>
-        <w:t xml:space="preserve">speed</w:t>
-      </w:r>
-    </w:p>
-    <w:p>
-      <w:pPr>
-        <w:pStyle w:val="BodyText"/>
-      </w:pPr>
-      <w:r>
-        <w:t xml:space="preserve">dist</w:t>
-      </w:r>
-    </w:p>
-    <w:p>
-      <w:pPr>
-        <w:pStyle w:val="BodyText"/>
-      </w:pPr>
-      <w:r>
-        <w:t xml:space="preserve">Min. : 4.0</w:t>
-      </w:r>
-    </w:p>
-    <w:p>
-      <w:pPr>
-        <w:pStyle w:val="BodyText"/>
-      </w:pPr>
-      <w:r>
-        <w:t xml:space="preserve">Min. : 2.00</w:t>
-      </w:r>
-    </w:p>
-    <w:p>
-      <w:pPr>
-        <w:pStyle w:val="BodyText"/>
-      </w:pPr>
-      <w:r>
-        <w:t xml:space="preserve">1st Qu.:12.0</w:t>
-      </w:r>
-    </w:p>
-    <w:p>
-      <w:pPr>
-        <w:pStyle w:val="BodyText"/>
-      </w:pPr>
-      <w:r>
-        <w:t xml:space="preserve">1st Qu.: 26.00</w:t>
-      </w:r>
-    </w:p>
-    <w:p>
-      <w:pPr>
-        <w:pStyle w:val="BodyText"/>
-      </w:pPr>
-      <w:r>
-        <w:t xml:space="preserve">Median :15.0</w:t>
-      </w:r>
-    </w:p>
-    <w:p>
-      <w:pPr>
-        <w:pStyle w:val="BodyText"/>
-      </w:pPr>
-      <w:r>
-        <w:t xml:space="preserve">Median : 36.00</w:t>
-      </w:r>
-    </w:p>
-    <w:p>
-      <w:pPr>
-        <w:pStyle w:val="BodyText"/>
-      </w:pPr>
-      <w:r>
-        <w:t xml:space="preserve">Mean :15.4</w:t>
-      </w:r>
-    </w:p>
-    <w:p>
-      <w:pPr>
-        <w:pStyle w:val="BodyText"/>
-      </w:pPr>
-      <w:r>
-        <w:t xml:space="preserve">Mean : 42.98</w:t>
-      </w:r>
-    </w:p>
-    <w:p>
-      <w:pPr>
-        <w:pStyle w:val="BodyText"/>
-      </w:pPr>
-      <w:r>
-        <w:t xml:space="preserve">3rd Qu.:19.0</w:t>
-      </w:r>
-    </w:p>
-    <w:p>
-      <w:pPr>
-        <w:pStyle w:val="BodyText"/>
-      </w:pPr>
-      <w:r>
-        <w:t xml:space="preserve">3rd Qu.: 56.00</w:t>
-      </w:r>
-    </w:p>
-    <w:p>
-      <w:pPr>
-        <w:pStyle w:val="BodyText"/>
-      </w:pPr>
-      <w:r>
-        <w:t xml:space="preserve">Max. :25.0</w:t>
-      </w:r>
-    </w:p>
-    <w:p>
-      <w:pPr>
-        <w:pStyle w:val="BodyText"/>
-      </w:pPr>
-      <w:r>
-        <w:t xml:space="preserve">Max. :120.00</w:t>
-      </w:r>
-    </w:p>
+    <w:tbl>
+      <w:tblPr>
+        <w:tblStyle w:val="Table"/>
+        <w:tblW w:type="pct" w:w="0.0"/>
+        <w:tblLook w:firstRow="1" w:lastRow="0" w:firstColumn="0" w:lastColumn="0" w:noHBand="0" w:noVBand="0" w:val="0020"/>
+        <w:tblCaption w:val="Table 1.1: Summary of the mtcars data."/>
+      </w:tblPr>
+      <w:tblGrid/>
+      <w:tr>
+        <w:tc>
+          <w:p/>
+        </w:tc>
+        <w:tc>
+          <w:p>
+            <w:pPr>
+              <w:pStyle w:val="Compact"/>
+              <w:jc w:val="left"/>
+            </w:pPr>
+            <w:r>
+              <w:t xml:space="preserve">speed</w:t>
+            </w:r>
+          </w:p>
+        </w:tc>
+        <w:tc>
+          <w:p>
+            <w:pPr>
+              <w:pStyle w:val="Compact"/>
+              <w:jc w:val="left"/>
+            </w:pPr>
+            <w:r>
+              <w:t xml:space="preserve">dist</w:t>
+            </w:r>
+          </w:p>
+        </w:tc>
+      </w:tr>
+      <w:tr>
+        <w:tc>
+          <w:p/>
+        </w:tc>
+        <w:tc>
+          <w:p>
+            <w:pPr>
+              <w:pStyle w:val="Compact"/>
+              <w:jc w:val="left"/>
+            </w:pPr>
+            <w:r>
+              <w:t xml:space="preserve">Min. : 4.0</w:t>
+            </w:r>
+          </w:p>
+        </w:tc>
+        <w:tc>
+          <w:p>
+            <w:pPr>
+              <w:pStyle w:val="Compact"/>
+              <w:jc w:val="left"/>
+            </w:pPr>
+            <w:r>
+              <w:t xml:space="preserve">Min. : 2.00</w:t>
+            </w:r>
+          </w:p>
+        </w:tc>
+      </w:tr>
+      <w:tr>
+        <w:tc>
+          <w:p/>
+        </w:tc>
+        <w:tc>
+          <w:p>
+            <w:pPr>
+              <w:pStyle w:val="Compact"/>
+              <w:jc w:val="left"/>
+            </w:pPr>
+            <w:r>
+              <w:t xml:space="preserve">1st Qu.:12.0</w:t>
+            </w:r>
+          </w:p>
+        </w:tc>
+        <w:tc>
+          <w:p>
+            <w:pPr>
+              <w:pStyle w:val="Compact"/>
+              <w:jc w:val="left"/>
+            </w:pPr>
+            <w:r>
+              <w:t xml:space="preserve">1st Qu.: 26.00</w:t>
+            </w:r>
+          </w:p>
+        </w:tc>
+      </w:tr>
+      <w:tr>
+        <w:tc>
+          <w:p/>
+        </w:tc>
+        <w:tc>
+          <w:p>
+            <w:pPr>
+              <w:pStyle w:val="Compact"/>
+              <w:jc w:val="left"/>
+            </w:pPr>
+            <w:r>
+              <w:t xml:space="preserve">Median :15.0</w:t>
+            </w:r>
+          </w:p>
+        </w:tc>
+        <w:tc>
+          <w:p>
+            <w:pPr>
+              <w:pStyle w:val="Compact"/>
+              <w:jc w:val="left"/>
+            </w:pPr>
+            <w:r>
+              <w:t xml:space="preserve">Median : 36.00</w:t>
+            </w:r>
+          </w:p>
+        </w:tc>
+      </w:tr>
+      <w:tr>
+        <w:tc>
+          <w:p/>
+        </w:tc>
+        <w:tc>
+          <w:p>
+            <w:pPr>
+              <w:pStyle w:val="Compact"/>
+              <w:jc w:val="left"/>
+            </w:pPr>
+            <w:r>
+              <w:t xml:space="preserve">Mean :15.4</w:t>
+            </w:r>
+          </w:p>
+        </w:tc>
+        <w:tc>
+          <w:p>
+            <w:pPr>
+              <w:pStyle w:val="Compact"/>
+              <w:jc w:val="left"/>
+            </w:pPr>
+            <w:r>
+              <w:t xml:space="preserve">Mean : 42.98</w:t>
+            </w:r>
+          </w:p>
+        </w:tc>
+      </w:tr>
+      <w:tr>
+        <w:tc>
+          <w:p/>
+        </w:tc>
+        <w:tc>
+          <w:p>
+            <w:pPr>
+              <w:pStyle w:val="Compact"/>
+              <w:jc w:val="left"/>
+            </w:pPr>
+            <w:r>
+              <w:t xml:space="preserve">3rd Qu.:19.0</w:t>
+            </w:r>
+          </w:p>
+        </w:tc>
+        <w:tc>
+          <w:p>
+            <w:pPr>
+              <w:pStyle w:val="Compact"/>
+              <w:jc w:val="left"/>
+            </w:pPr>
+            <w:r>
+              <w:t xml:space="preserve">3rd Qu.: 56.00</w:t>
+            </w:r>
+          </w:p>
+        </w:tc>
+      </w:tr>
+      <w:tr>
+        <w:tc>
+          <w:p/>
+        </w:tc>
+        <w:tc>
+          <w:p>
+            <w:pPr>
+              <w:pStyle w:val="Compact"/>
+              <w:jc w:val="left"/>
+            </w:pPr>
+            <w:r>
+              <w:t xml:space="preserve">Max. :25.0</w:t>
+            </w:r>
+          </w:p>
+        </w:tc>
+        <w:tc>
+          <w:p>
+            <w:pPr>
+              <w:pStyle w:val="Compact"/>
+              <w:jc w:val="left"/>
+            </w:pPr>
+            <w:r>
+              <w:t xml:space="preserve">Max. :120.00</w:t>
+            </w:r>
+          </w:p>
+        </w:tc>
+      </w:tr>
+    </w:tbl>
     <w:bookmarkEnd w:id="24"/>
     <w:bookmarkStart w:id="32" w:name="results"/>
     <w:p>
@@ -556,124 +642,189 @@
     </w:p>
     <w:p>
       <w:pPr>
-        <w:pStyle w:val="BodyText"/>
+        <w:pStyle w:val="TableCaption"/>
       </w:pPr>
       <w:r>
         <w:t xml:space="preserve">Table 1.2: A really long table caption so I see what happens when it takes up more than one line just in case we’re getting crazy</w:t>
       </w:r>
     </w:p>
-    <w:p>
-      <w:pPr>
-        <w:pStyle w:val="BodyText"/>
-      </w:pPr>
-      <w:r>
-        <w:t xml:space="preserve">speed</w:t>
-      </w:r>
-    </w:p>
-    <w:p>
-      <w:pPr>
-        <w:pStyle w:val="BodyText"/>
-      </w:pPr>
-      <w:r>
-        <w:t xml:space="preserve">dist</w:t>
-      </w:r>
-    </w:p>
-    <w:p>
-      <w:pPr>
-        <w:pStyle w:val="BodyText"/>
-      </w:pPr>
-      <w:r>
-        <w:t xml:space="preserve">4</w:t>
-      </w:r>
-    </w:p>
-    <w:p>
-      <w:pPr>
-        <w:pStyle w:val="BodyText"/>
-      </w:pPr>
-      <w:r>
-        <w:t xml:space="preserve">2</w:t>
-      </w:r>
-    </w:p>
-    <w:p>
-      <w:pPr>
-        <w:pStyle w:val="BodyText"/>
-      </w:pPr>
-      <w:r>
-        <w:t xml:space="preserve">4</w:t>
-      </w:r>
-    </w:p>
-    <w:p>
-      <w:pPr>
-        <w:pStyle w:val="BodyText"/>
-      </w:pPr>
-      <w:r>
-        <w:t xml:space="preserve">10</w:t>
-      </w:r>
-    </w:p>
-    <w:p>
-      <w:pPr>
-        <w:pStyle w:val="BodyText"/>
-      </w:pPr>
-      <w:r>
-        <w:t xml:space="preserve">7</w:t>
-      </w:r>
-    </w:p>
-    <w:p>
-      <w:pPr>
-        <w:pStyle w:val="BodyText"/>
-      </w:pPr>
-      <w:r>
-        <w:t xml:space="preserve">4</w:t>
-      </w:r>
-    </w:p>
-    <w:p>
-      <w:pPr>
-        <w:pStyle w:val="BodyText"/>
-      </w:pPr>
-      <w:r>
-        <w:t xml:space="preserve">7</w:t>
-      </w:r>
-    </w:p>
-    <w:p>
-      <w:pPr>
-        <w:pStyle w:val="BodyText"/>
-      </w:pPr>
-      <w:r>
-        <w:t xml:space="preserve">22</w:t>
-      </w:r>
-    </w:p>
-    <w:p>
-      <w:pPr>
-        <w:pStyle w:val="BodyText"/>
-      </w:pPr>
-      <w:r>
-        <w:t xml:space="preserve">8</w:t>
-      </w:r>
-    </w:p>
-    <w:p>
-      <w:pPr>
-        <w:pStyle w:val="BodyText"/>
-      </w:pPr>
-      <w:r>
-        <w:t xml:space="preserve">16</w:t>
-      </w:r>
-    </w:p>
-    <w:p>
-      <w:pPr>
-        <w:pStyle w:val="BodyText"/>
-      </w:pPr>
-      <w:r>
-        <w:t xml:space="preserve">9</w:t>
-      </w:r>
-    </w:p>
-    <w:p>
-      <w:pPr>
-        <w:pStyle w:val="BodyText"/>
-      </w:pPr>
-      <w:r>
-        <w:t xml:space="preserve">10</w:t>
-      </w:r>
-    </w:p>
+    <w:tbl>
+      <w:tblPr>
+        <w:tblStyle w:val="Table"/>
+        <w:tblW w:type="pct" w:w="0.0"/>
+        <w:tblLook w:firstRow="1" w:lastRow="0" w:firstColumn="0" w:lastColumn="0" w:noHBand="0" w:noVBand="0" w:val="0020"/>
+        <w:tblCaption w:val="Table 1.2: A really long table caption so I see what happens when it takes up more than one line just in case we’re getting crazy"/>
+      </w:tblPr>
+      <w:tblGrid/>
+      <w:tr>
+        <w:tc>
+          <w:p>
+            <w:pPr>
+              <w:pStyle w:val="Compact"/>
+              <w:jc w:val="right"/>
+            </w:pPr>
+            <w:r>
+              <w:t xml:space="preserve">speed</w:t>
+            </w:r>
+          </w:p>
+        </w:tc>
+        <w:tc>
+          <w:p>
+            <w:pPr>
+              <w:pStyle w:val="Compact"/>
+              <w:jc w:val="right"/>
+            </w:pPr>
+            <w:r>
+              <w:t xml:space="preserve">dist</w:t>
+            </w:r>
+          </w:p>
+        </w:tc>
+      </w:tr>
+      <w:tr>
+        <w:tc>
+          <w:p>
+            <w:pPr>
+              <w:pStyle w:val="Compact"/>
+              <w:jc w:val="right"/>
+            </w:pPr>
+            <w:r>
+              <w:t xml:space="preserve">4</w:t>
+            </w:r>
+          </w:p>
+        </w:tc>
+        <w:tc>
+          <w:p>
+            <w:pPr>
+              <w:pStyle w:val="Compact"/>
+              <w:jc w:val="right"/>
+            </w:pPr>
+            <w:r>
+              <w:t xml:space="preserve">2</w:t>
+            </w:r>
+          </w:p>
+        </w:tc>
+      </w:tr>
+      <w:tr>
+        <w:tc>
+          <w:p>
+            <w:pPr>
+              <w:pStyle w:val="Compact"/>
+              <w:jc w:val="right"/>
+            </w:pPr>
+            <w:r>
+              <w:t xml:space="preserve">4</w:t>
+            </w:r>
+          </w:p>
+        </w:tc>
+        <w:tc>
+          <w:p>
+            <w:pPr>
+              <w:pStyle w:val="Compact"/>
+              <w:jc w:val="right"/>
+            </w:pPr>
+            <w:r>
+              <w:t xml:space="preserve">10</w:t>
+            </w:r>
+          </w:p>
+        </w:tc>
+      </w:tr>
+      <w:tr>
+        <w:tc>
+          <w:p>
+            <w:pPr>
+              <w:pStyle w:val="Compact"/>
+              <w:jc w:val="right"/>
+            </w:pPr>
+            <w:r>
+              <w:t xml:space="preserve">7</w:t>
+            </w:r>
+          </w:p>
+        </w:tc>
+        <w:tc>
+          <w:p>
+            <w:pPr>
+              <w:pStyle w:val="Compact"/>
+              <w:jc w:val="right"/>
+            </w:pPr>
+            <w:r>
+              <w:t xml:space="preserve">4</w:t>
+            </w:r>
+          </w:p>
+        </w:tc>
+      </w:tr>
+      <w:tr>
+        <w:tc>
+          <w:p>
+            <w:pPr>
+              <w:pStyle w:val="Compact"/>
+              <w:jc w:val="right"/>
+            </w:pPr>
+            <w:r>
+              <w:t xml:space="preserve">7</w:t>
+            </w:r>
+          </w:p>
+        </w:tc>
+        <w:tc>
+          <w:p>
+            <w:pPr>
+              <w:pStyle w:val="Compact"/>
+              <w:jc w:val="right"/>
+            </w:pPr>
+            <w:r>
+              <w:t xml:space="preserve">22</w:t>
+            </w:r>
+          </w:p>
+        </w:tc>
+      </w:tr>
+      <w:tr>
+        <w:tc>
+          <w:p>
+            <w:pPr>
+              <w:pStyle w:val="Compact"/>
+              <w:jc w:val="right"/>
+            </w:pPr>
+            <w:r>
+              <w:t xml:space="preserve">8</w:t>
+            </w:r>
+          </w:p>
+        </w:tc>
+        <w:tc>
+          <w:p>
+            <w:pPr>
+              <w:pStyle w:val="Compact"/>
+              <w:jc w:val="right"/>
+            </w:pPr>
+            <w:r>
+              <w:t xml:space="preserve">16</w:t>
+            </w:r>
+          </w:p>
+        </w:tc>
+      </w:tr>
+      <w:tr>
+        <w:tc>
+          <w:p>
+            <w:pPr>
+              <w:pStyle w:val="Compact"/>
+              <w:jc w:val="right"/>
+            </w:pPr>
+            <w:r>
+              <w:t xml:space="preserve">9</w:t>
+            </w:r>
+          </w:p>
+        </w:tc>
+        <w:tc>
+          <w:p>
+            <w:pPr>
+              <w:pStyle w:val="Compact"/>
+              <w:jc w:val="right"/>
+            </w:pPr>
+            <w:r>
+              <w:t xml:space="preserve">10</w:t>
+            </w:r>
+          </w:p>
+        </w:tc>
+      </w:tr>
+    </w:tbl>
     <w:bookmarkEnd w:id="31"/>
     <w:bookmarkEnd w:id="32"/>
     <w:bookmarkStart w:id="33" w:name="discussion"/>
@@ -791,124 +942,210 @@
     </w:p>
     <w:p>
       <w:pPr>
-        <w:pStyle w:val="BodyText"/>
+        <w:pStyle w:val="TableCaption"/>
       </w:pPr>
       <w:r>
         <w:t xml:space="preserve">Table 2.1: Summary of the mtcars data. Sentence two.</w:t>
       </w:r>
     </w:p>
-    <w:p>
-      <w:pPr>
-        <w:pStyle w:val="BodyText"/>
-      </w:pPr>
-      <w:r>
-        <w:t xml:space="preserve">speed</w:t>
-      </w:r>
-    </w:p>
-    <w:p>
-      <w:pPr>
-        <w:pStyle w:val="BodyText"/>
-      </w:pPr>
-      <w:r>
-        <w:t xml:space="preserve">dist</w:t>
-      </w:r>
-    </w:p>
-    <w:p>
-      <w:pPr>
-        <w:pStyle w:val="BodyText"/>
-      </w:pPr>
-      <w:r>
-        <w:t xml:space="preserve">Min. : 4.0</w:t>
-      </w:r>
-    </w:p>
-    <w:p>
-      <w:pPr>
-        <w:pStyle w:val="BodyText"/>
-      </w:pPr>
-      <w:r>
-        <w:t xml:space="preserve">Min. : 2.00</w:t>
-      </w:r>
-    </w:p>
-    <w:p>
-      <w:pPr>
-        <w:pStyle w:val="BodyText"/>
-      </w:pPr>
-      <w:r>
-        <w:t xml:space="preserve">1st Qu.:12.0</w:t>
-      </w:r>
-    </w:p>
-    <w:p>
-      <w:pPr>
-        <w:pStyle w:val="BodyText"/>
-      </w:pPr>
-      <w:r>
-        <w:t xml:space="preserve">1st Qu.: 26.00</w:t>
-      </w:r>
-    </w:p>
-    <w:p>
-      <w:pPr>
-        <w:pStyle w:val="BodyText"/>
-      </w:pPr>
-      <w:r>
-        <w:t xml:space="preserve">Median :15.0</w:t>
-      </w:r>
-    </w:p>
-    <w:p>
-      <w:pPr>
-        <w:pStyle w:val="BodyText"/>
-      </w:pPr>
-      <w:r>
-        <w:t xml:space="preserve">Median : 36.00</w:t>
-      </w:r>
-    </w:p>
-    <w:p>
-      <w:pPr>
-        <w:pStyle w:val="BodyText"/>
-      </w:pPr>
-      <w:r>
-        <w:t xml:space="preserve">Mean :15.4</w:t>
-      </w:r>
-    </w:p>
-    <w:p>
-      <w:pPr>
-        <w:pStyle w:val="BodyText"/>
-      </w:pPr>
-      <w:r>
-        <w:t xml:space="preserve">Mean : 42.98</w:t>
-      </w:r>
-    </w:p>
-    <w:p>
-      <w:pPr>
-        <w:pStyle w:val="BodyText"/>
-      </w:pPr>
-      <w:r>
-        <w:t xml:space="preserve">3rd Qu.:19.0</w:t>
-      </w:r>
-    </w:p>
-    <w:p>
-      <w:pPr>
-        <w:pStyle w:val="BodyText"/>
-      </w:pPr>
-      <w:r>
-        <w:t xml:space="preserve">3rd Qu.: 56.00</w:t>
-      </w:r>
-    </w:p>
-    <w:p>
-      <w:pPr>
-        <w:pStyle w:val="BodyText"/>
-      </w:pPr>
-      <w:r>
-        <w:t xml:space="preserve">Max. :25.0</w:t>
-      </w:r>
-    </w:p>
-    <w:p>
-      <w:pPr>
-        <w:pStyle w:val="BodyText"/>
-      </w:pPr>
-      <w:r>
-        <w:t xml:space="preserve">Max. :120.00</w:t>
-      </w:r>
-    </w:p>
+    <w:tbl>
+      <w:tblPr>
+        <w:tblStyle w:val="Table"/>
+        <w:tblW w:type="pct" w:w="0.0"/>
+        <w:tblLook w:firstRow="1" w:lastRow="0" w:firstColumn="0" w:lastColumn="0" w:noHBand="0" w:noVBand="0" w:val="0020"/>
+        <w:tblCaption w:val="Table 2.1: Summary of the mtcars data. Sentence two."/>
+      </w:tblPr>
+      <w:tblGrid/>
+      <w:tr>
+        <w:tc>
+          <w:p/>
+        </w:tc>
+        <w:tc>
+          <w:p>
+            <w:pPr>
+              <w:pStyle w:val="Compact"/>
+              <w:jc w:val="left"/>
+            </w:pPr>
+            <w:r>
+              <w:t xml:space="preserve">speed</w:t>
+            </w:r>
+          </w:p>
+        </w:tc>
+        <w:tc>
+          <w:p>
+            <w:pPr>
+              <w:pStyle w:val="Compact"/>
+              <w:jc w:val="left"/>
+            </w:pPr>
+            <w:r>
+              <w:t xml:space="preserve">dist</w:t>
+            </w:r>
+          </w:p>
+        </w:tc>
+      </w:tr>
+      <w:tr>
+        <w:tc>
+          <w:p/>
+        </w:tc>
+        <w:tc>
+          <w:p>
+            <w:pPr>
+              <w:pStyle w:val="Compact"/>
+              <w:jc w:val="left"/>
+            </w:pPr>
+            <w:r>
+              <w:t xml:space="preserve">Min. : 4.0</w:t>
+            </w:r>
+          </w:p>
+        </w:tc>
+        <w:tc>
+          <w:p>
+            <w:pPr>
+              <w:pStyle w:val="Compact"/>
+              <w:jc w:val="left"/>
+            </w:pPr>
+            <w:r>
+              <w:t xml:space="preserve">Min. : 2.00</w:t>
+            </w:r>
+          </w:p>
+        </w:tc>
+      </w:tr>
+      <w:tr>
+        <w:tc>
+          <w:p/>
+        </w:tc>
+        <w:tc>
+          <w:p>
+            <w:pPr>
+              <w:pStyle w:val="Compact"/>
+              <w:jc w:val="left"/>
+            </w:pPr>
+            <w:r>
+              <w:t xml:space="preserve">1st Qu.:12.0</w:t>
+            </w:r>
+          </w:p>
+        </w:tc>
+        <w:tc>
+          <w:p>
+            <w:pPr>
+              <w:pStyle w:val="Compact"/>
+              <w:jc w:val="left"/>
+            </w:pPr>
+            <w:r>
+              <w:t xml:space="preserve">1st Qu.: 26.00</w:t>
+            </w:r>
+          </w:p>
+        </w:tc>
+      </w:tr>
+      <w:tr>
+        <w:tc>
+          <w:p/>
+        </w:tc>
+        <w:tc>
+          <w:p>
+            <w:pPr>
+              <w:pStyle w:val="Compact"/>
+              <w:jc w:val="left"/>
+            </w:pPr>
+            <w:r>
+              <w:t xml:space="preserve">Median :15.0</w:t>
+            </w:r>
+          </w:p>
+        </w:tc>
+        <w:tc>
+          <w:p>
+            <w:pPr>
+              <w:pStyle w:val="Compact"/>
+              <w:jc w:val="left"/>
+            </w:pPr>
+            <w:r>
+              <w:t xml:space="preserve">Median : 36.00</w:t>
+            </w:r>
+          </w:p>
+        </w:tc>
+      </w:tr>
+      <w:tr>
+        <w:tc>
+          <w:p/>
+        </w:tc>
+        <w:tc>
+          <w:p>
+            <w:pPr>
+              <w:pStyle w:val="Compact"/>
+              <w:jc w:val="left"/>
+            </w:pPr>
+            <w:r>
+              <w:t xml:space="preserve">Mean :15.4</w:t>
+            </w:r>
+          </w:p>
+        </w:tc>
+        <w:tc>
+          <w:p>
+            <w:pPr>
+              <w:pStyle w:val="Compact"/>
+              <w:jc w:val="left"/>
+            </w:pPr>
+            <w:r>
+              <w:t xml:space="preserve">Mean : 42.98</w:t>
+            </w:r>
+          </w:p>
+        </w:tc>
+      </w:tr>
+      <w:tr>
+        <w:tc>
+          <w:p/>
+        </w:tc>
+        <w:tc>
+          <w:p>
+            <w:pPr>
+              <w:pStyle w:val="Compact"/>
+              <w:jc w:val="left"/>
+            </w:pPr>
+            <w:r>
+              <w:t xml:space="preserve">3rd Qu.:19.0</w:t>
+            </w:r>
+          </w:p>
+        </w:tc>
+        <w:tc>
+          <w:p>
+            <w:pPr>
+              <w:pStyle w:val="Compact"/>
+              <w:jc w:val="left"/>
+            </w:pPr>
+            <w:r>
+              <w:t xml:space="preserve">3rd Qu.: 56.00</w:t>
+            </w:r>
+          </w:p>
+        </w:tc>
+      </w:tr>
+      <w:tr>
+        <w:tc>
+          <w:p/>
+        </w:tc>
+        <w:tc>
+          <w:p>
+            <w:pPr>
+              <w:pStyle w:val="Compact"/>
+              <w:jc w:val="left"/>
+            </w:pPr>
+            <w:r>
+              <w:t xml:space="preserve">Max. :25.0</w:t>
+            </w:r>
+          </w:p>
+        </w:tc>
+        <w:tc>
+          <w:p>
+            <w:pPr>
+              <w:pStyle w:val="Compact"/>
+              <w:jc w:val="left"/>
+            </w:pPr>
+            <w:r>
+              <w:t xml:space="preserve">Max. :120.00</w:t>
+            </w:r>
+          </w:p>
+        </w:tc>
+      </w:tr>
+    </w:tbl>
     <w:bookmarkEnd w:id="36"/>
     <w:bookmarkStart w:id="39" w:name="results-1"/>
     <w:p>

</xml_diff>

<commit_message>
Attempt to address ETD Comments - Still some indenting issues in TOC
</commit_message>
<xml_diff>
--- a/Output/Dissertation.docx
+++ b/Output/Dissertation.docx
@@ -931,7 +931,7 @@
         <w:pStyle w:val="BodyText"/>
       </w:pPr>
       <w:r>
-        <w:t xml:space="preserve">See test</w:t>
+        <w:t xml:space="preserve">See Table</w:t>
       </w:r>
       <w:r>
         <w:t xml:space="preserve"> </w:t>
@@ -1170,7 +1170,7 @@
         <w:pStyle w:val="FirstParagraph"/>
       </w:pPr>
       <w:r>
-        <w:t xml:space="preserve">These are more results</w:t>
+        <w:t xml:space="preserve">These are more results (Figure</w:t>
       </w:r>
       <w:r>
         <w:t xml:space="preserve"> </w:t>
@@ -1179,7 +1179,7 @@
         <w:t xml:space="preserve">2.1</w:t>
       </w:r>
       <w:r>
-        <w:t xml:space="preserve">. Cross-referencing this figure is possible thanks to the bookdown package</w:t>
+        <w:t xml:space="preserve">). Cross-referencing this figure is possible thanks to the bookdown package</w:t>
       </w:r>
       <w:r>
         <w:t xml:space="preserve"> </w:t>
@@ -1297,7 +1297,16 @@
         <w:t xml:space="preserve"> </w:t>
       </w:r>
       <w:r>
-        <w:t xml:space="preserve">from chapter 1 from chapter 2</w:t>
+        <w:t xml:space="preserve">from chapter 1 from chapter 2. And now let’s reference some extra stuff contained in the appendix (Figure</w:t>
+      </w:r>
+      <w:r>
+        <w:t xml:space="preserve"> </w:t>
+      </w:r>
+      <w:r>
+        <w:t xml:space="preserve">4.1</w:t>
+      </w:r>
+      <w:r>
+        <w:t xml:space="preserve">).</w:t>
       </w:r>
     </w:p>
     <w:bookmarkStart w:id="38" w:name="an-equation-and-some-math"/>

</xml_diff>